<commit_message>
Actualización del documento de despliegue
</commit_message>
<xml_diff>
--- a/Documentacion/Despliegue del Microservicio.docx
+++ b/Documentacion/Despliegue del Microservicio.docx
@@ -23,23 +23,16 @@
       </w:r>
     </w:p>
     <w:p>
-      <w:r>
-        <w:t>Este m</w:t>
-      </w:r>
-      <w:r>
-        <w:t xml:space="preserve">icroservicio </w:t>
-      </w:r>
-      <w:r>
-        <w:t xml:space="preserve">permite </w:t>
-      </w:r>
-      <w:r>
-        <w:t>realizar operaciones CRUD (Crear, Leer, Actualizar y Eliminar) sobre los registros de clientes</w:t>
-      </w:r>
-      <w:r>
-        <w:t>, permite la creación y la autenticación de los usuarios.</w:t>
-      </w:r>
-    </w:p>
-    <w:p/>
+      <w:pPr>
+        <w:jc w:val="center"/>
+        <w:rPr>
+          <w:b/>
+          <w:bCs/>
+          <w:sz w:val="28"/>
+          <w:szCs w:val="28"/>
+        </w:rPr>
+      </w:pPr>
+    </w:p>
     <w:p>
       <w:pPr>
         <w:pStyle w:val="Prrafodelista"/>
@@ -63,21 +56,42 @@
     <w:p>
       <w:pPr>
         <w:pStyle w:val="Prrafodelista"/>
+      </w:pPr>
+      <w:r>
+        <w:t xml:space="preserve">Este microservicio permite realizar operaciones CRUD (Crear, Leer, Actualizar y Eliminar) sobre los registros de clientes, permite la creación y la autenticación de los usuarios en la empresa </w:t>
+      </w:r>
+      <w:proofErr w:type="spellStart"/>
+      <w:r>
+        <w:t>FinTechBank</w:t>
+      </w:r>
+      <w:proofErr w:type="spellEnd"/>
+      <w:r>
+        <w:t>.</w:t>
+      </w:r>
+    </w:p>
+    <w:p>
+      <w:pPr>
+        <w:pStyle w:val="Prrafodelista"/>
+      </w:pPr>
+    </w:p>
+    <w:p>
+      <w:pPr>
+        <w:pStyle w:val="Prrafodelista"/>
         <w:numPr>
           <w:ilvl w:val="0"/>
-          <w:numId w:val="2"/>
+          <w:numId w:val="1"/>
         </w:numPr>
-      </w:pPr>
-      <w:r>
-        <w:t xml:space="preserve">Breve descripción del microservicio y su propósito dentro de </w:t>
-      </w:r>
-      <w:proofErr w:type="spellStart"/>
-      <w:r>
-        <w:t>FinTechBank</w:t>
-      </w:r>
-      <w:proofErr w:type="spellEnd"/>
-      <w:r>
-        <w:t>.</w:t>
+        <w:rPr>
+          <w:b/>
+          <w:bCs/>
+        </w:rPr>
+      </w:pPr>
+      <w:r>
+        <w:rPr>
+          <w:b/>
+          <w:bCs/>
+        </w:rPr>
+        <w:t>Requisitos previos</w:t>
       </w:r>
     </w:p>
     <w:p>
@@ -89,7 +103,10 @@
         </w:numPr>
       </w:pPr>
       <w:r>
-        <w:t>Requisitos Previos</w:t>
+        <w:t>Computadora con Windows 10 en adelante</w:t>
+      </w:r>
+      <w:r>
+        <w:t>.</w:t>
       </w:r>
     </w:p>
     <w:p>
@@ -101,8 +118,31 @@
         </w:numPr>
       </w:pPr>
       <w:r>
-        <w:t>Docker instalado.</w:t>
-      </w:r>
+        <w:t>.NET</w:t>
+      </w:r>
+      <w:r>
+        <w:t xml:space="preserve"> 8</w:t>
+      </w:r>
+      <w:r>
+        <w:t xml:space="preserve"> SDK instalado.</w:t>
+      </w:r>
+      <w:r>
+        <w:t xml:space="preserve"> </w:t>
+      </w:r>
+      <w:r>
+        <w:sym w:font="Wingdings" w:char="F0E0"/>
+      </w:r>
+      <w:r>
+        <w:t xml:space="preserve"> </w:t>
+      </w:r>
+      <w:hyperlink r:id="rId5" w:history="1">
+        <w:r>
+          <w:rPr>
+            <w:rStyle w:val="Hipervnculo"/>
+          </w:rPr>
+          <w:t>Descargar .NET (Linux, macOS y Windows) (microsoft.com)</w:t>
+        </w:r>
+      </w:hyperlink>
     </w:p>
     <w:p>
       <w:pPr>
@@ -113,16 +153,92 @@
         </w:numPr>
       </w:pPr>
       <w:r>
-        <w:t xml:space="preserve">Clonar el repositorio del proyecto (proporcionar comando de </w:t>
-      </w:r>
-      <w:proofErr w:type="spellStart"/>
-      <w:r>
-        <w:t>git</w:t>
-      </w:r>
-      <w:proofErr w:type="spellEnd"/>
-      <w:r>
-        <w:t>).</w:t>
-      </w:r>
+        <w:t>Docker Desktop instalado</w:t>
+      </w:r>
+      <w:r>
+        <w:t xml:space="preserve"> y ejecutarlo.</w:t>
+      </w:r>
+      <w:r>
+        <w:t xml:space="preserve"> </w:t>
+      </w:r>
+      <w:r>
+        <w:sym w:font="Wingdings" w:char="F0E0"/>
+      </w:r>
+      <w:r>
+        <w:t xml:space="preserve"> </w:t>
+      </w:r>
+      <w:hyperlink r:id="rId6" w:history="1">
+        <w:proofErr w:type="spellStart"/>
+        <w:r>
+          <w:rPr>
+            <w:rStyle w:val="Hipervnculo"/>
+          </w:rPr>
+          <w:t>Download</w:t>
+        </w:r>
+        <w:proofErr w:type="spellEnd"/>
+        <w:r>
+          <w:rPr>
+            <w:rStyle w:val="Hipervnculo"/>
+          </w:rPr>
+          <w:t xml:space="preserve"> </w:t>
+        </w:r>
+        <w:proofErr w:type="spellStart"/>
+        <w:r>
+          <w:rPr>
+            <w:rStyle w:val="Hipervnculo"/>
+          </w:rPr>
+          <w:t>Postman</w:t>
+        </w:r>
+        <w:proofErr w:type="spellEnd"/>
+        <w:r>
+          <w:rPr>
+            <w:rStyle w:val="Hipervnculo"/>
+          </w:rPr>
+          <w:t xml:space="preserve"> | </w:t>
+        </w:r>
+        <w:proofErr w:type="spellStart"/>
+        <w:r>
+          <w:rPr>
+            <w:rStyle w:val="Hipervnculo"/>
+          </w:rPr>
+          <w:t>Get</w:t>
+        </w:r>
+        <w:proofErr w:type="spellEnd"/>
+        <w:r>
+          <w:rPr>
+            <w:rStyle w:val="Hipervnculo"/>
+          </w:rPr>
+          <w:t xml:space="preserve"> </w:t>
+        </w:r>
+        <w:proofErr w:type="spellStart"/>
+        <w:r>
+          <w:rPr>
+            <w:rStyle w:val="Hipervnculo"/>
+          </w:rPr>
+          <w:t>Started</w:t>
+        </w:r>
+        <w:proofErr w:type="spellEnd"/>
+        <w:r>
+          <w:rPr>
+            <w:rStyle w:val="Hipervnculo"/>
+          </w:rPr>
+          <w:t xml:space="preserve"> </w:t>
+        </w:r>
+        <w:proofErr w:type="spellStart"/>
+        <w:r>
+          <w:rPr>
+            <w:rStyle w:val="Hipervnculo"/>
+          </w:rPr>
+          <w:t>for</w:t>
+        </w:r>
+        <w:proofErr w:type="spellEnd"/>
+        <w:r>
+          <w:rPr>
+            <w:rStyle w:val="Hipervnculo"/>
+          </w:rPr>
+          <w:t xml:space="preserve"> Free</w:t>
+        </w:r>
+      </w:hyperlink>
     </w:p>
     <w:p>
       <w:pPr>
@@ -131,10 +247,34 @@
           <w:ilvl w:val="0"/>
           <w:numId w:val="2"/>
         </w:numPr>
-      </w:pPr>
-      <w:r>
-        <w:t>Navegar al directorio del proyecto.</w:t>
-      </w:r>
+        <w:rPr>
+          <w:lang w:val="en-US"/>
+        </w:rPr>
+      </w:pPr>
+      <w:r>
+        <w:rPr>
+          <w:lang w:val="en-US"/>
+        </w:rPr>
+        <w:t xml:space="preserve">POSTMAN </w:t>
+      </w:r>
+      <w:r>
+        <w:sym w:font="Wingdings" w:char="F0E0"/>
+      </w:r>
+      <w:r>
+        <w:rPr>
+          <w:lang w:val="en-US"/>
+        </w:rPr>
+        <w:t xml:space="preserve"> </w:t>
+      </w:r>
+      <w:hyperlink r:id="rId7" w:history="1">
+        <w:r>
+          <w:rPr>
+            <w:rStyle w:val="Hipervnculo"/>
+            <w:lang w:val="en-US"/>
+          </w:rPr>
+          <w:t>Download Postman | Get Started for Free</w:t>
+        </w:r>
+      </w:hyperlink>
     </w:p>
     <w:p>
       <w:pPr>
@@ -143,26 +283,42 @@
           <w:ilvl w:val="0"/>
           <w:numId w:val="2"/>
         </w:numPr>
-      </w:pPr>
-      <w:r>
-        <w:t xml:space="preserve">Restaurar dependencias del proyecto con </w:t>
+        <w:rPr>
+          <w:lang w:val="en-US"/>
+        </w:rPr>
+      </w:pPr>
+      <w:r>
+        <w:rPr>
+          <w:lang w:val="en-US"/>
+        </w:rPr>
+        <w:t xml:space="preserve">GIT </w:t>
       </w:r>
       <w:proofErr w:type="spellStart"/>
       <w:r>
-        <w:t>dotnet</w:t>
+        <w:rPr>
+          <w:lang w:val="en-US"/>
+        </w:rPr>
+        <w:t>instalado</w:t>
       </w:r>
       <w:proofErr w:type="spellEnd"/>
       <w:r>
+        <w:rPr>
+          <w:lang w:val="en-US"/>
+        </w:rPr>
         <w:t xml:space="preserve"> </w:t>
       </w:r>
-      <w:proofErr w:type="spellStart"/>
-      <w:r>
-        <w:t>restore</w:t>
-      </w:r>
-      <w:proofErr w:type="spellEnd"/>
-      <w:r>
-        <w:t>.</w:t>
-      </w:r>
+      <w:r>
+        <w:sym w:font="Wingdings" w:char="F0E0"/>
+      </w:r>
+      <w:hyperlink r:id="rId8" w:history="1">
+        <w:r>
+          <w:rPr>
+            <w:rStyle w:val="Hipervnculo"/>
+            <w:lang w:val="en-US"/>
+          </w:rPr>
+          <w:t>Git - Downloads (git-scm.com)</w:t>
+        </w:r>
+      </w:hyperlink>
     </w:p>
     <w:p>
       <w:pPr>
@@ -173,23 +329,16 @@
         </w:numPr>
       </w:pPr>
       <w:r>
-        <w:t xml:space="preserve">Compilar el proyecto con </w:t>
-      </w:r>
-      <w:proofErr w:type="spellStart"/>
-      <w:r>
-        <w:t>dotnet</w:t>
-      </w:r>
-      <w:proofErr w:type="spellEnd"/>
-      <w:r>
-        <w:t xml:space="preserve"> </w:t>
-      </w:r>
-      <w:proofErr w:type="spellStart"/>
-      <w:r>
-        <w:t>build</w:t>
-      </w:r>
-      <w:proofErr w:type="spellEnd"/>
-      <w:r>
-        <w:t>.</w:t>
+        <w:t>Clonar el repositorio del proyecto</w:t>
+      </w:r>
+      <w:r>
+        <w:t>. Debe ejecutar los siguientes comandos</w:t>
+      </w:r>
+      <w:r>
+        <w:t xml:space="preserve"> en la terminal</w:t>
+      </w:r>
+      <w:r>
+        <w:t xml:space="preserve">: </w:t>
       </w:r>
     </w:p>
     <w:p>
@@ -197,296 +346,328 @@
         <w:pStyle w:val="Prrafodelista"/>
         <w:numPr>
           <w:ilvl w:val="0"/>
-          <w:numId w:val="2"/>
+          <w:numId w:val="4"/>
         </w:numPr>
-      </w:pPr>
-      <w:r>
-        <w:t>Configuración de la Base de Datos</w:t>
-      </w:r>
+        <w:rPr>
+          <w:lang w:val="en-US"/>
+        </w:rPr>
+      </w:pPr>
+      <w:r>
+        <w:rPr>
+          <w:lang w:val="en-US"/>
+        </w:rPr>
+        <w:t xml:space="preserve">git clone </w:t>
+      </w:r>
+      <w:hyperlink r:id="rId9" w:history="1">
+        <w:r>
+          <w:rPr>
+            <w:rStyle w:val="Hipervnculo"/>
+            <w:lang w:val="en-US"/>
+          </w:rPr>
+          <w:t>https://github.com/Atorres2610/FinTechBank</w:t>
+        </w:r>
+      </w:hyperlink>
     </w:p>
     <w:p>
       <w:pPr>
         <w:pStyle w:val="Prrafodelista"/>
         <w:numPr>
           <w:ilvl w:val="0"/>
-          <w:numId w:val="2"/>
+          <w:numId w:val="4"/>
         </w:numPr>
-      </w:pPr>
-      <w:r>
-        <w:t>Crear la base de datos PostgreSQL.</w:t>
-      </w:r>
+        <w:rPr>
+          <w:lang w:val="en-US"/>
+        </w:rPr>
+      </w:pPr>
+      <w:r>
+        <w:rPr>
+          <w:lang w:val="en-US"/>
+        </w:rPr>
+        <w:t xml:space="preserve">cd </w:t>
+      </w:r>
+      <w:proofErr w:type="spellStart"/>
+      <w:r>
+        <w:rPr>
+          <w:lang w:val="en-US"/>
+        </w:rPr>
+        <w:t>FinTechBank</w:t>
+      </w:r>
+      <w:proofErr w:type="spellEnd"/>
+    </w:p>
+    <w:p>
+      <w:pPr>
+        <w:pStyle w:val="Prrafodelista"/>
+        <w:ind w:left="1788"/>
+        <w:rPr>
+          <w:lang w:val="en-US"/>
+        </w:rPr>
+      </w:pPr>
     </w:p>
     <w:p>
       <w:pPr>
         <w:pStyle w:val="Prrafodelista"/>
         <w:numPr>
           <w:ilvl w:val="0"/>
-          <w:numId w:val="2"/>
+          <w:numId w:val="1"/>
         </w:numPr>
-      </w:pPr>
-      <w:r>
-        <w:t xml:space="preserve">Ejecutar scripts de migración o utilizar </w:t>
+        <w:rPr>
+          <w:b/>
+          <w:bCs/>
+        </w:rPr>
+      </w:pPr>
+      <w:r>
+        <w:rPr>
+          <w:b/>
+          <w:bCs/>
+        </w:rPr>
+        <w:t>Ejecución del Microservicio</w:t>
+      </w:r>
+    </w:p>
+    <w:p>
+      <w:pPr>
+        <w:pStyle w:val="Prrafodelista"/>
+      </w:pPr>
+      <w:r>
+        <w:t>Para levantar el microservicio debe abrir una terminal y situarse dentro del directorio del proyecto “</w:t>
       </w:r>
       <w:proofErr w:type="spellStart"/>
       <w:r>
-        <w:t>Entity</w:t>
+        <w:t>FinTechBank</w:t>
       </w:r>
       <w:proofErr w:type="spellEnd"/>
       <w:r>
-        <w:t xml:space="preserve"> Framework para crear las tablas.</w:t>
-      </w:r>
-    </w:p>
-    <w:p>
+        <w:t>”, después debe ejecutar el siguiente comando:</w:t>
+      </w:r>
+    </w:p>
+    <w:p>
+      <w:pPr>
+        <w:pStyle w:val="Prrafodelista"/>
+        <w:numPr>
+          <w:ilvl w:val="0"/>
+          <w:numId w:val="6"/>
+        </w:numPr>
+      </w:pPr>
+      <w:r>
+        <w:t>ejecutarcontenedores.windows.bat</w:t>
+      </w:r>
+    </w:p>
+    <w:p>
+      <w:pPr>
+        <w:spacing w:after="0"/>
+        <w:ind w:left="708"/>
+      </w:pPr>
+      <w:r>
+        <w:t xml:space="preserve">Luego debe abrir un navegador web e ingresar la siguiente URL: </w:t>
+      </w:r>
+      <w:hyperlink r:id="rId10" w:history="1">
+        <w:r>
+          <w:rPr>
+            <w:rStyle w:val="Hipervnculo"/>
+          </w:rPr>
+          <w:t>http://localhost:5080/</w:t>
+        </w:r>
+      </w:hyperlink>
+    </w:p>
+    <w:p>
+      <w:pPr>
+        <w:spacing w:after="0"/>
+        <w:ind w:left="708"/>
+      </w:pPr>
+      <w:r>
+        <w:t>Ahora ya podrá visualizar la web del microservicio.</w:t>
+      </w:r>
+    </w:p>
+    <w:p>
+      <w:pPr>
+        <w:pStyle w:val="Prrafodelista"/>
+      </w:pPr>
+    </w:p>
+    <w:p>
+      <w:pPr>
+        <w:pStyle w:val="Prrafodelista"/>
+        <w:numPr>
+          <w:ilvl w:val="0"/>
+          <w:numId w:val="1"/>
+        </w:numPr>
+        <w:rPr>
+          <w:b/>
+          <w:bCs/>
+        </w:rPr>
+      </w:pPr>
+      <w:r>
+        <w:rPr>
+          <w:b/>
+          <w:bCs/>
+        </w:rPr>
+        <w:t>Pruebas</w:t>
+      </w:r>
+    </w:p>
+    <w:p>
+      <w:pPr>
+        <w:ind w:left="708"/>
+      </w:pPr>
+      <w:r>
+        <w:t xml:space="preserve">Realizar pruebas para verificar que los </w:t>
+      </w:r>
       <w:proofErr w:type="spellStart"/>
       <w:r>
-        <w:t>Dockerización</w:t>
+        <w:t>endpoints</w:t>
       </w:r>
       <w:proofErr w:type="spellEnd"/>
-    </w:p>
-    <w:p>
-      <w:r>
-        <w:t xml:space="preserve">Crear el archivo </w:t>
+      <w:r>
+        <w:t xml:space="preserve"> CRUD funcionan correctamente.</w:t>
+      </w:r>
+      <w:r>
+        <w:t xml:space="preserve"> </w:t>
+      </w:r>
+      <w:r>
+        <w:t xml:space="preserve">  Tiene</w:t>
+      </w:r>
+      <w:r>
+        <w:t xml:space="preserve"> </w:t>
+      </w:r>
+      <w:r>
+        <w:t xml:space="preserve">que </w:t>
+      </w:r>
+      <w:r>
+        <w:t>abrir una terminal, situarse dentro del directorio del proyecto “</w:t>
       </w:r>
       <w:proofErr w:type="spellStart"/>
       <w:r>
-        <w:t>Dockerfile</w:t>
+        <w:t>FinTechBank</w:t>
       </w:r>
       <w:proofErr w:type="spellEnd"/>
       <w:r>
-        <w:t xml:space="preserve"> en la raíz del proyecto.</w:t>
-      </w:r>
-    </w:p>
-    <w:p>
-      <w:r>
-        <w:t xml:space="preserve">Construir la imagen Docker con docker </w:t>
+        <w:t>”</w:t>
+      </w:r>
+      <w:r>
+        <w:t xml:space="preserve"> y ejecutar los siguientes comandos:</w:t>
+      </w:r>
+    </w:p>
+    <w:p>
+      <w:pPr>
+        <w:pStyle w:val="Prrafodelista"/>
+        <w:numPr>
+          <w:ilvl w:val="0"/>
+          <w:numId w:val="6"/>
+        </w:numPr>
+      </w:pPr>
+      <w:r>
+        <w:t>cd web-api\</w:t>
       </w:r>
       <w:proofErr w:type="spellStart"/>
       <w:r>
-        <w:t>build</w:t>
+        <w:t>Cliente.Tests</w:t>
       </w:r>
       <w:proofErr w:type="spellEnd"/>
-      <w:r>
-        <w:t xml:space="preserve"> -t </w:t>
-      </w:r>
+    </w:p>
+    <w:p>
+      <w:pPr>
+        <w:pStyle w:val="Prrafodelista"/>
+        <w:numPr>
+          <w:ilvl w:val="0"/>
+          <w:numId w:val="6"/>
+        </w:numPr>
+      </w:pPr>
       <w:proofErr w:type="spellStart"/>
       <w:r>
-        <w:t>fintechbank</w:t>
+        <w:t>dotnet</w:t>
       </w:r>
       <w:proofErr w:type="spellEnd"/>
       <w:r>
-        <w:t>/clientes-</w:t>
+        <w:t xml:space="preserve"> test</w:t>
+      </w:r>
+    </w:p>
+    <w:p>
+      <w:pPr>
+        <w:ind w:left="708"/>
+      </w:pPr>
+      <w:r>
+        <w:t xml:space="preserve">En el caso de usar POSTMAN para realizar pruebas al servicio, adjunto en archivo de </w:t>
       </w:r>
       <w:proofErr w:type="spellStart"/>
       <w:r>
-        <w:t>microservice</w:t>
+        <w:t>collection</w:t>
       </w:r>
       <w:proofErr w:type="spellEnd"/>
-      <w:proofErr w:type="gramStart"/>
-      <w:r>
-        <w:t xml:space="preserve"> ..</w:t>
-      </w:r>
-      <w:proofErr w:type="gramEnd"/>
-    </w:p>
-    <w:p>
-      <w:r>
-        <w:t>Verificar la creación de la imagen con docker images.</w:t>
-      </w:r>
-    </w:p>
-    <w:p>
-      <w:r>
-        <w:t>Subida de la Imagen a Docker Hub</w:t>
-      </w:r>
-    </w:p>
-    <w:p>
-      <w:r>
-        <w:t>Iniciar sesión en Docker Hub con docker login.</w:t>
-      </w:r>
-    </w:p>
-    <w:p>
-      <w:r>
-        <w:t xml:space="preserve">Etiquetar la imagen con docker tag </w:t>
-      </w:r>
+      <w:r>
+        <w:t>:</w:t>
+      </w:r>
+      <w:r>
+        <w:br/>
+      </w:r>
+      <w:r>
+        <w:br/>
+      </w:r>
+      <w:r>
+        <w:object w:dxaOrig="1539" w:dyaOrig="996" w14:anchorId="4860084D">
+          <v:shapetype id="_x0000_t75" coordsize="21600,21600" o:spt="75" o:preferrelative="t" path="m@4@5l@4@11@9@11@9@5xe" filled="f" stroked="f">
+            <v:stroke joinstyle="miter"/>
+            <v:formulas>
+              <v:f eqn="if lineDrawn pixelLineWidth 0"/>
+              <v:f eqn="sum @0 1 0"/>
+              <v:f eqn="sum 0 0 @1"/>
+              <v:f eqn="prod @2 1 2"/>
+              <v:f eqn="prod @3 21600 pixelWidth"/>
+              <v:f eqn="prod @3 21600 pixelHeight"/>
+              <v:f eqn="sum @0 0 1"/>
+              <v:f eqn="prod @6 1 2"/>
+              <v:f eqn="prod @7 21600 pixelWidth"/>
+              <v:f eqn="sum @8 21600 0"/>
+              <v:f eqn="prod @7 21600 pixelHeight"/>
+              <v:f eqn="sum @10 21600 0"/>
+            </v:formulas>
+            <v:path o:extrusionok="f" gradientshapeok="t" o:connecttype="rect"/>
+            <o:lock v:ext="edit" aspectratio="t"/>
+          </v:shapetype>
+          <v:shape id="_x0000_i1027" type="#_x0000_t75" style="width:76.75pt;height:49.6pt" o:ole="">
+            <v:imagedata r:id="rId11" o:title=""/>
+          </v:shape>
+          <o:OLEObject Type="Embed" ProgID="Package" ShapeID="_x0000_i1027" DrawAspect="Icon" ObjectID="_1777077154" r:id="rId12"/>
+        </w:object>
+      </w:r>
+    </w:p>
+    <w:p>
+      <w:pPr>
+        <w:ind w:firstLine="708"/>
+      </w:pPr>
+      <w:r>
+        <w:t xml:space="preserve"> </w:t>
+      </w:r>
+    </w:p>
+    <w:p>
       <w:proofErr w:type="spellStart"/>
       <w:r>
-        <w:t>fintechbank</w:t>
+        <w:rPr>
+          <w:b/>
+          <w:bCs/>
+        </w:rPr>
+        <w:t>Pstd</w:t>
       </w:r>
       <w:proofErr w:type="spellEnd"/>
       <w:r>
-        <w:t>/clientes-</w:t>
+        <w:rPr>
+          <w:b/>
+          <w:bCs/>
+        </w:rPr>
+        <w:t xml:space="preserve">: </w:t>
+      </w:r>
+      <w:r>
+        <w:t xml:space="preserve">El API está finalizado, con respecto al </w:t>
       </w:r>
       <w:proofErr w:type="spellStart"/>
       <w:r>
-        <w:t>microservice</w:t>
+        <w:t>frontend</w:t>
       </w:r>
       <w:proofErr w:type="spellEnd"/>
       <w:r>
-        <w:t xml:space="preserve"> </w:t>
-      </w:r>
-      <w:proofErr w:type="spellStart"/>
-      <w:r>
-        <w:t>username</w:t>
-      </w:r>
-      <w:proofErr w:type="spellEnd"/>
-      <w:r>
-        <w:t>/</w:t>
-      </w:r>
-      <w:proofErr w:type="spellStart"/>
-      <w:r>
-        <w:t>fintechbank-clientes-</w:t>
-      </w:r>
-      <w:proofErr w:type="gramStart"/>
-      <w:r>
-        <w:t>microservice:tag</w:t>
-      </w:r>
-      <w:proofErr w:type="spellEnd"/>
-      <w:proofErr w:type="gramEnd"/>
-      <w:r>
-        <w:t>.</w:t>
-      </w:r>
-    </w:p>
-    <w:p>
-      <w:r>
-        <w:t xml:space="preserve">Subir la imagen con docker </w:t>
-      </w:r>
-      <w:proofErr w:type="spellStart"/>
-      <w:r>
-        <w:t>push</w:t>
-      </w:r>
-      <w:proofErr w:type="spellEnd"/>
-      <w:r>
-        <w:t xml:space="preserve"> </w:t>
-      </w:r>
-      <w:proofErr w:type="spellStart"/>
-      <w:r>
-        <w:t>username</w:t>
-      </w:r>
-      <w:proofErr w:type="spellEnd"/>
-      <w:r>
-        <w:t>/</w:t>
-      </w:r>
-      <w:proofErr w:type="spellStart"/>
-      <w:r>
-        <w:t>fintechbank-clientes-</w:t>
-      </w:r>
-      <w:proofErr w:type="gramStart"/>
-      <w:r>
-        <w:t>microservice:tag</w:t>
-      </w:r>
-      <w:proofErr w:type="spellEnd"/>
-      <w:proofErr w:type="gramEnd"/>
-      <w:r>
-        <w:t>.</w:t>
-      </w:r>
-    </w:p>
-    <w:p>
-      <w:r>
-        <w:t>Ejecución del Microservicio</w:t>
-      </w:r>
-    </w:p>
-    <w:p>
-      <w:r>
-        <w:t xml:space="preserve">Ejecutar el microservicio con docker run -d -p 8000:80 </w:t>
-      </w:r>
-      <w:proofErr w:type="spellStart"/>
-      <w:r>
-        <w:t>username</w:t>
-      </w:r>
-      <w:proofErr w:type="spellEnd"/>
-      <w:r>
-        <w:t>/</w:t>
-      </w:r>
-      <w:proofErr w:type="spellStart"/>
-      <w:r>
-        <w:t>fintechbank-clientes-</w:t>
-      </w:r>
-      <w:proofErr w:type="gramStart"/>
-      <w:r>
-        <w:t>microservice:tag</w:t>
-      </w:r>
-      <w:proofErr w:type="spellEnd"/>
-      <w:proofErr w:type="gramEnd"/>
-      <w:r>
-        <w:t>.</w:t>
-      </w:r>
-    </w:p>
-    <w:p>
-      <w:r>
-        <w:t xml:space="preserve">Verificar que el contenedor está ejecutándose con docker </w:t>
-      </w:r>
-      <w:proofErr w:type="spellStart"/>
-      <w:r>
-        <w:t>ps</w:t>
-      </w:r>
-      <w:proofErr w:type="spellEnd"/>
-      <w:r>
-        <w:t>.</w:t>
-      </w:r>
-    </w:p>
-    <w:p>
-      <w:r>
-        <w:t>Configuración de JWT</w:t>
-      </w:r>
-    </w:p>
-    <w:p>
-      <w:r>
-        <w:t>Generar una clave secreta para JWT.</w:t>
-      </w:r>
-    </w:p>
-    <w:p>
-      <w:r>
-        <w:t>Configurar el middleware de autenticación en el proyecto .NET.</w:t>
-      </w:r>
-    </w:p>
-    <w:p>
-      <w:r>
-        <w:t xml:space="preserve">Asegurarse de que los </w:t>
-      </w:r>
-      <w:proofErr w:type="spellStart"/>
-      <w:r>
-        <w:t>endpoints</w:t>
-      </w:r>
-      <w:proofErr w:type="spellEnd"/>
-      <w:r>
-        <w:t xml:space="preserve"> protegidos requieran autenticación.</w:t>
-      </w:r>
-    </w:p>
-    <w:p>
-      <w:r>
-        <w:t>Pruebas</w:t>
-      </w:r>
-    </w:p>
-    <w:p>
-      <w:r>
-        <w:t xml:space="preserve">Realizar pruebas para verificar que los </w:t>
-      </w:r>
-      <w:proofErr w:type="spellStart"/>
-      <w:r>
-        <w:t>endpoints</w:t>
-      </w:r>
-      <w:proofErr w:type="spellEnd"/>
-      <w:r>
-        <w:t xml:space="preserve"> CRUD funcionan correctamente.</w:t>
-      </w:r>
-    </w:p>
-    <w:p>
-      <w:r>
-        <w:t>Probar la autenticación y autorización con JWT.</w:t>
-      </w:r>
-    </w:p>
-    <w:p>
-      <w:r>
-        <w:lastRenderedPageBreak/>
-        <w:t>Mantenimiento y Escalabilidad</w:t>
-      </w:r>
-    </w:p>
-    <w:p>
-      <w:r>
-        <w:t>Instrucciones para actualizar la imagen y el contenedor.</w:t>
-      </w:r>
-    </w:p>
-    <w:p>
-      <w:r>
-        <w:t>Recomendaciones para escalar el microservicio.</w:t>
+        <w:t xml:space="preserve"> solo cree el proyecto inicial</w:t>
+      </w:r>
+      <w:r>
+        <w:t xml:space="preserve"> y lo agregué al microservicio</w:t>
+      </w:r>
+      <w:r>
+        <w:t>, no hace ningún consumo a la API.</w:t>
       </w:r>
     </w:p>
     <w:sectPr>
@@ -514,7 +695,7 @@
         <w:ind w:left="720" w:hanging="360"/>
       </w:pPr>
     </w:lvl>
-    <w:lvl w:ilvl="1" w:tplc="280A0019" w:tentative="1">
+    <w:lvl w:ilvl="1" w:tplc="280A0019">
       <w:start w:val="1"/>
       <w:numFmt w:val="lowerLetter"/>
       <w:lvlText w:val="%2."/>
@@ -588,6 +769,119 @@
     </w:lvl>
   </w:abstractNum>
   <w:abstractNum w:abstractNumId="1" w15:restartNumberingAfterBreak="0">
+    <w:nsid w:val="12213CFC"/>
+    <w:multiLevelType w:val="hybridMultilevel"/>
+    <w:tmpl w:val="C08C6DF4"/>
+    <w:lvl w:ilvl="0" w:tplc="280A0001">
+      <w:start w:val="1"/>
+      <w:numFmt w:val="bullet"/>
+      <w:lvlText w:val=""/>
+      <w:lvlJc w:val="left"/>
+      <w:pPr>
+        <w:ind w:left="720" w:hanging="360"/>
+      </w:pPr>
+      <w:rPr>
+        <w:rFonts w:ascii="Symbol" w:hAnsi="Symbol" w:hint="default"/>
+      </w:rPr>
+    </w:lvl>
+    <w:lvl w:ilvl="1" w:tplc="280A0003" w:tentative="1">
+      <w:start w:val="1"/>
+      <w:numFmt w:val="bullet"/>
+      <w:lvlText w:val="o"/>
+      <w:lvlJc w:val="left"/>
+      <w:pPr>
+        <w:ind w:left="1440" w:hanging="360"/>
+      </w:pPr>
+      <w:rPr>
+        <w:rFonts w:ascii="Courier New" w:hAnsi="Courier New" w:cs="Courier New" w:hint="default"/>
+      </w:rPr>
+    </w:lvl>
+    <w:lvl w:ilvl="2" w:tplc="280A0005" w:tentative="1">
+      <w:start w:val="1"/>
+      <w:numFmt w:val="bullet"/>
+      <w:lvlText w:val=""/>
+      <w:lvlJc w:val="left"/>
+      <w:pPr>
+        <w:ind w:left="2160" w:hanging="360"/>
+      </w:pPr>
+      <w:rPr>
+        <w:rFonts w:ascii="Wingdings" w:hAnsi="Wingdings" w:hint="default"/>
+      </w:rPr>
+    </w:lvl>
+    <w:lvl w:ilvl="3" w:tplc="280A0001" w:tentative="1">
+      <w:start w:val="1"/>
+      <w:numFmt w:val="bullet"/>
+      <w:lvlText w:val=""/>
+      <w:lvlJc w:val="left"/>
+      <w:pPr>
+        <w:ind w:left="2880" w:hanging="360"/>
+      </w:pPr>
+      <w:rPr>
+        <w:rFonts w:ascii="Symbol" w:hAnsi="Symbol" w:hint="default"/>
+      </w:rPr>
+    </w:lvl>
+    <w:lvl w:ilvl="4" w:tplc="280A0003" w:tentative="1">
+      <w:start w:val="1"/>
+      <w:numFmt w:val="bullet"/>
+      <w:lvlText w:val="o"/>
+      <w:lvlJc w:val="left"/>
+      <w:pPr>
+        <w:ind w:left="3600" w:hanging="360"/>
+      </w:pPr>
+      <w:rPr>
+        <w:rFonts w:ascii="Courier New" w:hAnsi="Courier New" w:cs="Courier New" w:hint="default"/>
+      </w:rPr>
+    </w:lvl>
+    <w:lvl w:ilvl="5" w:tplc="280A0005" w:tentative="1">
+      <w:start w:val="1"/>
+      <w:numFmt w:val="bullet"/>
+      <w:lvlText w:val=""/>
+      <w:lvlJc w:val="left"/>
+      <w:pPr>
+        <w:ind w:left="4320" w:hanging="360"/>
+      </w:pPr>
+      <w:rPr>
+        <w:rFonts w:ascii="Wingdings" w:hAnsi="Wingdings" w:hint="default"/>
+      </w:rPr>
+    </w:lvl>
+    <w:lvl w:ilvl="6" w:tplc="280A0001" w:tentative="1">
+      <w:start w:val="1"/>
+      <w:numFmt w:val="bullet"/>
+      <w:lvlText w:val=""/>
+      <w:lvlJc w:val="left"/>
+      <w:pPr>
+        <w:ind w:left="5040" w:hanging="360"/>
+      </w:pPr>
+      <w:rPr>
+        <w:rFonts w:ascii="Symbol" w:hAnsi="Symbol" w:hint="default"/>
+      </w:rPr>
+    </w:lvl>
+    <w:lvl w:ilvl="7" w:tplc="280A0003" w:tentative="1">
+      <w:start w:val="1"/>
+      <w:numFmt w:val="bullet"/>
+      <w:lvlText w:val="o"/>
+      <w:lvlJc w:val="left"/>
+      <w:pPr>
+        <w:ind w:left="5760" w:hanging="360"/>
+      </w:pPr>
+      <w:rPr>
+        <w:rFonts w:ascii="Courier New" w:hAnsi="Courier New" w:cs="Courier New" w:hint="default"/>
+      </w:rPr>
+    </w:lvl>
+    <w:lvl w:ilvl="8" w:tplc="280A0005" w:tentative="1">
+      <w:start w:val="1"/>
+      <w:numFmt w:val="bullet"/>
+      <w:lvlText w:val=""/>
+      <w:lvlJc w:val="left"/>
+      <w:pPr>
+        <w:ind w:left="6480" w:hanging="360"/>
+      </w:pPr>
+      <w:rPr>
+        <w:rFonts w:ascii="Wingdings" w:hAnsi="Wingdings" w:hint="default"/>
+      </w:rPr>
+    </w:lvl>
+  </w:abstractNum>
+  <w:abstractNum w:abstractNumId="2" w15:restartNumberingAfterBreak="0">
     <w:nsid w:val="184A0810"/>
     <w:multiLevelType w:val="hybridMultilevel"/>
     <w:tmpl w:val="F8C65A80"/>
@@ -597,7 +891,7 @@
       <w:lvlText w:val=""/>
       <w:lvlJc w:val="left"/>
       <w:pPr>
-        <w:ind w:left="720" w:hanging="360"/>
+        <w:ind w:left="1068" w:hanging="360"/>
       </w:pPr>
       <w:rPr>
         <w:rFonts w:ascii="Symbol" w:hAnsi="Symbol" w:hint="default"/>
@@ -609,9 +903,574 @@
       <w:lvlText w:val="o"/>
       <w:lvlJc w:val="left"/>
       <w:pPr>
+        <w:ind w:left="1788" w:hanging="360"/>
+      </w:pPr>
+      <w:rPr>
+        <w:rFonts w:ascii="Courier New" w:hAnsi="Courier New" w:cs="Courier New" w:hint="default"/>
+      </w:rPr>
+    </w:lvl>
+    <w:lvl w:ilvl="2" w:tplc="280A0005" w:tentative="1">
+      <w:start w:val="1"/>
+      <w:numFmt w:val="bullet"/>
+      <w:lvlText w:val=""/>
+      <w:lvlJc w:val="left"/>
+      <w:pPr>
+        <w:ind w:left="2508" w:hanging="360"/>
+      </w:pPr>
+      <w:rPr>
+        <w:rFonts w:ascii="Wingdings" w:hAnsi="Wingdings" w:hint="default"/>
+      </w:rPr>
+    </w:lvl>
+    <w:lvl w:ilvl="3" w:tplc="280A0001" w:tentative="1">
+      <w:start w:val="1"/>
+      <w:numFmt w:val="bullet"/>
+      <w:lvlText w:val=""/>
+      <w:lvlJc w:val="left"/>
+      <w:pPr>
+        <w:ind w:left="3228" w:hanging="360"/>
+      </w:pPr>
+      <w:rPr>
+        <w:rFonts w:ascii="Symbol" w:hAnsi="Symbol" w:hint="default"/>
+      </w:rPr>
+    </w:lvl>
+    <w:lvl w:ilvl="4" w:tplc="280A0003" w:tentative="1">
+      <w:start w:val="1"/>
+      <w:numFmt w:val="bullet"/>
+      <w:lvlText w:val="o"/>
+      <w:lvlJc w:val="left"/>
+      <w:pPr>
+        <w:ind w:left="3948" w:hanging="360"/>
+      </w:pPr>
+      <w:rPr>
+        <w:rFonts w:ascii="Courier New" w:hAnsi="Courier New" w:cs="Courier New" w:hint="default"/>
+      </w:rPr>
+    </w:lvl>
+    <w:lvl w:ilvl="5" w:tplc="280A0005" w:tentative="1">
+      <w:start w:val="1"/>
+      <w:numFmt w:val="bullet"/>
+      <w:lvlText w:val=""/>
+      <w:lvlJc w:val="left"/>
+      <w:pPr>
+        <w:ind w:left="4668" w:hanging="360"/>
+      </w:pPr>
+      <w:rPr>
+        <w:rFonts w:ascii="Wingdings" w:hAnsi="Wingdings" w:hint="default"/>
+      </w:rPr>
+    </w:lvl>
+    <w:lvl w:ilvl="6" w:tplc="280A0001" w:tentative="1">
+      <w:start w:val="1"/>
+      <w:numFmt w:val="bullet"/>
+      <w:lvlText w:val=""/>
+      <w:lvlJc w:val="left"/>
+      <w:pPr>
+        <w:ind w:left="5388" w:hanging="360"/>
+      </w:pPr>
+      <w:rPr>
+        <w:rFonts w:ascii="Symbol" w:hAnsi="Symbol" w:hint="default"/>
+      </w:rPr>
+    </w:lvl>
+    <w:lvl w:ilvl="7" w:tplc="280A0003" w:tentative="1">
+      <w:start w:val="1"/>
+      <w:numFmt w:val="bullet"/>
+      <w:lvlText w:val="o"/>
+      <w:lvlJc w:val="left"/>
+      <w:pPr>
+        <w:ind w:left="6108" w:hanging="360"/>
+      </w:pPr>
+      <w:rPr>
+        <w:rFonts w:ascii="Courier New" w:hAnsi="Courier New" w:cs="Courier New" w:hint="default"/>
+      </w:rPr>
+    </w:lvl>
+    <w:lvl w:ilvl="8" w:tplc="280A0005" w:tentative="1">
+      <w:start w:val="1"/>
+      <w:numFmt w:val="bullet"/>
+      <w:lvlText w:val=""/>
+      <w:lvlJc w:val="left"/>
+      <w:pPr>
+        <w:ind w:left="6828" w:hanging="360"/>
+      </w:pPr>
+      <w:rPr>
+        <w:rFonts w:ascii="Wingdings" w:hAnsi="Wingdings" w:hint="default"/>
+      </w:rPr>
+    </w:lvl>
+  </w:abstractNum>
+  <w:abstractNum w:abstractNumId="3" w15:restartNumberingAfterBreak="0">
+    <w:nsid w:val="2BC31999"/>
+    <w:multiLevelType w:val="hybridMultilevel"/>
+    <w:tmpl w:val="50683BC0"/>
+    <w:lvl w:ilvl="0" w:tplc="280A0003">
+      <w:start w:val="1"/>
+      <w:numFmt w:val="bullet"/>
+      <w:lvlText w:val="o"/>
+      <w:lvlJc w:val="left"/>
+      <w:pPr>
+        <w:ind w:left="1788" w:hanging="360"/>
+      </w:pPr>
+      <w:rPr>
+        <w:rFonts w:ascii="Courier New" w:hAnsi="Courier New" w:cs="Courier New" w:hint="default"/>
+      </w:rPr>
+    </w:lvl>
+    <w:lvl w:ilvl="1" w:tplc="280A0003" w:tentative="1">
+      <w:start w:val="1"/>
+      <w:numFmt w:val="bullet"/>
+      <w:lvlText w:val="o"/>
+      <w:lvlJc w:val="left"/>
+      <w:pPr>
+        <w:ind w:left="2508" w:hanging="360"/>
+      </w:pPr>
+      <w:rPr>
+        <w:rFonts w:ascii="Courier New" w:hAnsi="Courier New" w:cs="Courier New" w:hint="default"/>
+      </w:rPr>
+    </w:lvl>
+    <w:lvl w:ilvl="2" w:tplc="280A0005" w:tentative="1">
+      <w:start w:val="1"/>
+      <w:numFmt w:val="bullet"/>
+      <w:lvlText w:val=""/>
+      <w:lvlJc w:val="left"/>
+      <w:pPr>
+        <w:ind w:left="3228" w:hanging="360"/>
+      </w:pPr>
+      <w:rPr>
+        <w:rFonts w:ascii="Wingdings" w:hAnsi="Wingdings" w:hint="default"/>
+      </w:rPr>
+    </w:lvl>
+    <w:lvl w:ilvl="3" w:tplc="280A0001" w:tentative="1">
+      <w:start w:val="1"/>
+      <w:numFmt w:val="bullet"/>
+      <w:lvlText w:val=""/>
+      <w:lvlJc w:val="left"/>
+      <w:pPr>
+        <w:ind w:left="3948" w:hanging="360"/>
+      </w:pPr>
+      <w:rPr>
+        <w:rFonts w:ascii="Symbol" w:hAnsi="Symbol" w:hint="default"/>
+      </w:rPr>
+    </w:lvl>
+    <w:lvl w:ilvl="4" w:tplc="280A0003" w:tentative="1">
+      <w:start w:val="1"/>
+      <w:numFmt w:val="bullet"/>
+      <w:lvlText w:val="o"/>
+      <w:lvlJc w:val="left"/>
+      <w:pPr>
+        <w:ind w:left="4668" w:hanging="360"/>
+      </w:pPr>
+      <w:rPr>
+        <w:rFonts w:ascii="Courier New" w:hAnsi="Courier New" w:cs="Courier New" w:hint="default"/>
+      </w:rPr>
+    </w:lvl>
+    <w:lvl w:ilvl="5" w:tplc="280A0005" w:tentative="1">
+      <w:start w:val="1"/>
+      <w:numFmt w:val="bullet"/>
+      <w:lvlText w:val=""/>
+      <w:lvlJc w:val="left"/>
+      <w:pPr>
+        <w:ind w:left="5388" w:hanging="360"/>
+      </w:pPr>
+      <w:rPr>
+        <w:rFonts w:ascii="Wingdings" w:hAnsi="Wingdings" w:hint="default"/>
+      </w:rPr>
+    </w:lvl>
+    <w:lvl w:ilvl="6" w:tplc="280A0001" w:tentative="1">
+      <w:start w:val="1"/>
+      <w:numFmt w:val="bullet"/>
+      <w:lvlText w:val=""/>
+      <w:lvlJc w:val="left"/>
+      <w:pPr>
+        <w:ind w:left="6108" w:hanging="360"/>
+      </w:pPr>
+      <w:rPr>
+        <w:rFonts w:ascii="Symbol" w:hAnsi="Symbol" w:hint="default"/>
+      </w:rPr>
+    </w:lvl>
+    <w:lvl w:ilvl="7" w:tplc="280A0003" w:tentative="1">
+      <w:start w:val="1"/>
+      <w:numFmt w:val="bullet"/>
+      <w:lvlText w:val="o"/>
+      <w:lvlJc w:val="left"/>
+      <w:pPr>
+        <w:ind w:left="6828" w:hanging="360"/>
+      </w:pPr>
+      <w:rPr>
+        <w:rFonts w:ascii="Courier New" w:hAnsi="Courier New" w:cs="Courier New" w:hint="default"/>
+      </w:rPr>
+    </w:lvl>
+    <w:lvl w:ilvl="8" w:tplc="280A0005" w:tentative="1">
+      <w:start w:val="1"/>
+      <w:numFmt w:val="bullet"/>
+      <w:lvlText w:val=""/>
+      <w:lvlJc w:val="left"/>
+      <w:pPr>
+        <w:ind w:left="7548" w:hanging="360"/>
+      </w:pPr>
+      <w:rPr>
+        <w:rFonts w:ascii="Wingdings" w:hAnsi="Wingdings" w:hint="default"/>
+      </w:rPr>
+    </w:lvl>
+  </w:abstractNum>
+  <w:abstractNum w:abstractNumId="4" w15:restartNumberingAfterBreak="0">
+    <w:nsid w:val="2C6D12C5"/>
+    <w:multiLevelType w:val="hybridMultilevel"/>
+    <w:tmpl w:val="3FFE7574"/>
+    <w:lvl w:ilvl="0" w:tplc="280A000B">
+      <w:start w:val="1"/>
+      <w:numFmt w:val="bullet"/>
+      <w:lvlText w:val=""/>
+      <w:lvlJc w:val="left"/>
+      <w:pPr>
+        <w:ind w:left="1788" w:hanging="360"/>
+      </w:pPr>
+      <w:rPr>
+        <w:rFonts w:ascii="Wingdings" w:hAnsi="Wingdings" w:hint="default"/>
+      </w:rPr>
+    </w:lvl>
+    <w:lvl w:ilvl="1" w:tplc="280A0003" w:tentative="1">
+      <w:start w:val="1"/>
+      <w:numFmt w:val="bullet"/>
+      <w:lvlText w:val="o"/>
+      <w:lvlJc w:val="left"/>
+      <w:pPr>
+        <w:ind w:left="2508" w:hanging="360"/>
+      </w:pPr>
+      <w:rPr>
+        <w:rFonts w:ascii="Courier New" w:hAnsi="Courier New" w:cs="Courier New" w:hint="default"/>
+      </w:rPr>
+    </w:lvl>
+    <w:lvl w:ilvl="2" w:tplc="280A0005" w:tentative="1">
+      <w:start w:val="1"/>
+      <w:numFmt w:val="bullet"/>
+      <w:lvlText w:val=""/>
+      <w:lvlJc w:val="left"/>
+      <w:pPr>
+        <w:ind w:left="3228" w:hanging="360"/>
+      </w:pPr>
+      <w:rPr>
+        <w:rFonts w:ascii="Wingdings" w:hAnsi="Wingdings" w:hint="default"/>
+      </w:rPr>
+    </w:lvl>
+    <w:lvl w:ilvl="3" w:tplc="280A0001" w:tentative="1">
+      <w:start w:val="1"/>
+      <w:numFmt w:val="bullet"/>
+      <w:lvlText w:val=""/>
+      <w:lvlJc w:val="left"/>
+      <w:pPr>
+        <w:ind w:left="3948" w:hanging="360"/>
+      </w:pPr>
+      <w:rPr>
+        <w:rFonts w:ascii="Symbol" w:hAnsi="Symbol" w:hint="default"/>
+      </w:rPr>
+    </w:lvl>
+    <w:lvl w:ilvl="4" w:tplc="280A0003" w:tentative="1">
+      <w:start w:val="1"/>
+      <w:numFmt w:val="bullet"/>
+      <w:lvlText w:val="o"/>
+      <w:lvlJc w:val="left"/>
+      <w:pPr>
+        <w:ind w:left="4668" w:hanging="360"/>
+      </w:pPr>
+      <w:rPr>
+        <w:rFonts w:ascii="Courier New" w:hAnsi="Courier New" w:cs="Courier New" w:hint="default"/>
+      </w:rPr>
+    </w:lvl>
+    <w:lvl w:ilvl="5" w:tplc="280A0005" w:tentative="1">
+      <w:start w:val="1"/>
+      <w:numFmt w:val="bullet"/>
+      <w:lvlText w:val=""/>
+      <w:lvlJc w:val="left"/>
+      <w:pPr>
+        <w:ind w:left="5388" w:hanging="360"/>
+      </w:pPr>
+      <w:rPr>
+        <w:rFonts w:ascii="Wingdings" w:hAnsi="Wingdings" w:hint="default"/>
+      </w:rPr>
+    </w:lvl>
+    <w:lvl w:ilvl="6" w:tplc="280A0001" w:tentative="1">
+      <w:start w:val="1"/>
+      <w:numFmt w:val="bullet"/>
+      <w:lvlText w:val=""/>
+      <w:lvlJc w:val="left"/>
+      <w:pPr>
+        <w:ind w:left="6108" w:hanging="360"/>
+      </w:pPr>
+      <w:rPr>
+        <w:rFonts w:ascii="Symbol" w:hAnsi="Symbol" w:hint="default"/>
+      </w:rPr>
+    </w:lvl>
+    <w:lvl w:ilvl="7" w:tplc="280A0003" w:tentative="1">
+      <w:start w:val="1"/>
+      <w:numFmt w:val="bullet"/>
+      <w:lvlText w:val="o"/>
+      <w:lvlJc w:val="left"/>
+      <w:pPr>
+        <w:ind w:left="6828" w:hanging="360"/>
+      </w:pPr>
+      <w:rPr>
+        <w:rFonts w:ascii="Courier New" w:hAnsi="Courier New" w:cs="Courier New" w:hint="default"/>
+      </w:rPr>
+    </w:lvl>
+    <w:lvl w:ilvl="8" w:tplc="280A0005" w:tentative="1">
+      <w:start w:val="1"/>
+      <w:numFmt w:val="bullet"/>
+      <w:lvlText w:val=""/>
+      <w:lvlJc w:val="left"/>
+      <w:pPr>
+        <w:ind w:left="7548" w:hanging="360"/>
+      </w:pPr>
+      <w:rPr>
+        <w:rFonts w:ascii="Wingdings" w:hAnsi="Wingdings" w:hint="default"/>
+      </w:rPr>
+    </w:lvl>
+  </w:abstractNum>
+  <w:abstractNum w:abstractNumId="5" w15:restartNumberingAfterBreak="0">
+    <w:nsid w:val="33E348C8"/>
+    <w:multiLevelType w:val="hybridMultilevel"/>
+    <w:tmpl w:val="EA82FD92"/>
+    <w:lvl w:ilvl="0" w:tplc="280A0001">
+      <w:start w:val="1"/>
+      <w:numFmt w:val="bullet"/>
+      <w:lvlText w:val=""/>
+      <w:lvlJc w:val="left"/>
+      <w:pPr>
+        <w:ind w:left="2160" w:hanging="360"/>
+      </w:pPr>
+      <w:rPr>
+        <w:rFonts w:ascii="Symbol" w:hAnsi="Symbol" w:hint="default"/>
+      </w:rPr>
+    </w:lvl>
+    <w:lvl w:ilvl="1" w:tplc="280A0003" w:tentative="1">
+      <w:start w:val="1"/>
+      <w:numFmt w:val="bullet"/>
+      <w:lvlText w:val="o"/>
+      <w:lvlJc w:val="left"/>
+      <w:pPr>
+        <w:ind w:left="2880" w:hanging="360"/>
+      </w:pPr>
+      <w:rPr>
+        <w:rFonts w:ascii="Courier New" w:hAnsi="Courier New" w:cs="Courier New" w:hint="default"/>
+      </w:rPr>
+    </w:lvl>
+    <w:lvl w:ilvl="2" w:tplc="280A0005" w:tentative="1">
+      <w:start w:val="1"/>
+      <w:numFmt w:val="bullet"/>
+      <w:lvlText w:val=""/>
+      <w:lvlJc w:val="left"/>
+      <w:pPr>
+        <w:ind w:left="3600" w:hanging="360"/>
+      </w:pPr>
+      <w:rPr>
+        <w:rFonts w:ascii="Wingdings" w:hAnsi="Wingdings" w:hint="default"/>
+      </w:rPr>
+    </w:lvl>
+    <w:lvl w:ilvl="3" w:tplc="280A0001" w:tentative="1">
+      <w:start w:val="1"/>
+      <w:numFmt w:val="bullet"/>
+      <w:lvlText w:val=""/>
+      <w:lvlJc w:val="left"/>
+      <w:pPr>
+        <w:ind w:left="4320" w:hanging="360"/>
+      </w:pPr>
+      <w:rPr>
+        <w:rFonts w:ascii="Symbol" w:hAnsi="Symbol" w:hint="default"/>
+      </w:rPr>
+    </w:lvl>
+    <w:lvl w:ilvl="4" w:tplc="280A0003" w:tentative="1">
+      <w:start w:val="1"/>
+      <w:numFmt w:val="bullet"/>
+      <w:lvlText w:val="o"/>
+      <w:lvlJc w:val="left"/>
+      <w:pPr>
+        <w:ind w:left="5040" w:hanging="360"/>
+      </w:pPr>
+      <w:rPr>
+        <w:rFonts w:ascii="Courier New" w:hAnsi="Courier New" w:cs="Courier New" w:hint="default"/>
+      </w:rPr>
+    </w:lvl>
+    <w:lvl w:ilvl="5" w:tplc="280A0005" w:tentative="1">
+      <w:start w:val="1"/>
+      <w:numFmt w:val="bullet"/>
+      <w:lvlText w:val=""/>
+      <w:lvlJc w:val="left"/>
+      <w:pPr>
+        <w:ind w:left="5760" w:hanging="360"/>
+      </w:pPr>
+      <w:rPr>
+        <w:rFonts w:ascii="Wingdings" w:hAnsi="Wingdings" w:hint="default"/>
+      </w:rPr>
+    </w:lvl>
+    <w:lvl w:ilvl="6" w:tplc="280A0001" w:tentative="1">
+      <w:start w:val="1"/>
+      <w:numFmt w:val="bullet"/>
+      <w:lvlText w:val=""/>
+      <w:lvlJc w:val="left"/>
+      <w:pPr>
+        <w:ind w:left="6480" w:hanging="360"/>
+      </w:pPr>
+      <w:rPr>
+        <w:rFonts w:ascii="Symbol" w:hAnsi="Symbol" w:hint="default"/>
+      </w:rPr>
+    </w:lvl>
+    <w:lvl w:ilvl="7" w:tplc="280A0003" w:tentative="1">
+      <w:start w:val="1"/>
+      <w:numFmt w:val="bullet"/>
+      <w:lvlText w:val="o"/>
+      <w:lvlJc w:val="left"/>
+      <w:pPr>
+        <w:ind w:left="7200" w:hanging="360"/>
+      </w:pPr>
+      <w:rPr>
+        <w:rFonts w:ascii="Courier New" w:hAnsi="Courier New" w:cs="Courier New" w:hint="default"/>
+      </w:rPr>
+    </w:lvl>
+    <w:lvl w:ilvl="8" w:tplc="280A0005" w:tentative="1">
+      <w:start w:val="1"/>
+      <w:numFmt w:val="bullet"/>
+      <w:lvlText w:val=""/>
+      <w:lvlJc w:val="left"/>
+      <w:pPr>
+        <w:ind w:left="7920" w:hanging="360"/>
+      </w:pPr>
+      <w:rPr>
+        <w:rFonts w:ascii="Wingdings" w:hAnsi="Wingdings" w:hint="default"/>
+      </w:rPr>
+    </w:lvl>
+  </w:abstractNum>
+  <w:abstractNum w:abstractNumId="6" w15:restartNumberingAfterBreak="0">
+    <w:nsid w:val="5D22237C"/>
+    <w:multiLevelType w:val="hybridMultilevel"/>
+    <w:tmpl w:val="17904C18"/>
+    <w:lvl w:ilvl="0" w:tplc="280A0001">
+      <w:start w:val="1"/>
+      <w:numFmt w:val="bullet"/>
+      <w:lvlText w:val=""/>
+      <w:lvlJc w:val="left"/>
+      <w:pPr>
+        <w:ind w:left="1428" w:hanging="360"/>
+      </w:pPr>
+      <w:rPr>
+        <w:rFonts w:ascii="Symbol" w:hAnsi="Symbol" w:hint="default"/>
+      </w:rPr>
+    </w:lvl>
+    <w:lvl w:ilvl="1" w:tplc="280A0003" w:tentative="1">
+      <w:start w:val="1"/>
+      <w:numFmt w:val="bullet"/>
+      <w:lvlText w:val="o"/>
+      <w:lvlJc w:val="left"/>
+      <w:pPr>
+        <w:ind w:left="2148" w:hanging="360"/>
+      </w:pPr>
+      <w:rPr>
+        <w:rFonts w:ascii="Courier New" w:hAnsi="Courier New" w:cs="Courier New" w:hint="default"/>
+      </w:rPr>
+    </w:lvl>
+    <w:lvl w:ilvl="2" w:tplc="280A0005" w:tentative="1">
+      <w:start w:val="1"/>
+      <w:numFmt w:val="bullet"/>
+      <w:lvlText w:val=""/>
+      <w:lvlJc w:val="left"/>
+      <w:pPr>
+        <w:ind w:left="2868" w:hanging="360"/>
+      </w:pPr>
+      <w:rPr>
+        <w:rFonts w:ascii="Wingdings" w:hAnsi="Wingdings" w:hint="default"/>
+      </w:rPr>
+    </w:lvl>
+    <w:lvl w:ilvl="3" w:tplc="280A0001" w:tentative="1">
+      <w:start w:val="1"/>
+      <w:numFmt w:val="bullet"/>
+      <w:lvlText w:val=""/>
+      <w:lvlJc w:val="left"/>
+      <w:pPr>
+        <w:ind w:left="3588" w:hanging="360"/>
+      </w:pPr>
+      <w:rPr>
+        <w:rFonts w:ascii="Symbol" w:hAnsi="Symbol" w:hint="default"/>
+      </w:rPr>
+    </w:lvl>
+    <w:lvl w:ilvl="4" w:tplc="280A0003" w:tentative="1">
+      <w:start w:val="1"/>
+      <w:numFmt w:val="bullet"/>
+      <w:lvlText w:val="o"/>
+      <w:lvlJc w:val="left"/>
+      <w:pPr>
+        <w:ind w:left="4308" w:hanging="360"/>
+      </w:pPr>
+      <w:rPr>
+        <w:rFonts w:ascii="Courier New" w:hAnsi="Courier New" w:cs="Courier New" w:hint="default"/>
+      </w:rPr>
+    </w:lvl>
+    <w:lvl w:ilvl="5" w:tplc="280A0005" w:tentative="1">
+      <w:start w:val="1"/>
+      <w:numFmt w:val="bullet"/>
+      <w:lvlText w:val=""/>
+      <w:lvlJc w:val="left"/>
+      <w:pPr>
+        <w:ind w:left="5028" w:hanging="360"/>
+      </w:pPr>
+      <w:rPr>
+        <w:rFonts w:ascii="Wingdings" w:hAnsi="Wingdings" w:hint="default"/>
+      </w:rPr>
+    </w:lvl>
+    <w:lvl w:ilvl="6" w:tplc="280A0001" w:tentative="1">
+      <w:start w:val="1"/>
+      <w:numFmt w:val="bullet"/>
+      <w:lvlText w:val=""/>
+      <w:lvlJc w:val="left"/>
+      <w:pPr>
+        <w:ind w:left="5748" w:hanging="360"/>
+      </w:pPr>
+      <w:rPr>
+        <w:rFonts w:ascii="Symbol" w:hAnsi="Symbol" w:hint="default"/>
+      </w:rPr>
+    </w:lvl>
+    <w:lvl w:ilvl="7" w:tplc="280A0003" w:tentative="1">
+      <w:start w:val="1"/>
+      <w:numFmt w:val="bullet"/>
+      <w:lvlText w:val="o"/>
+      <w:lvlJc w:val="left"/>
+      <w:pPr>
+        <w:ind w:left="6468" w:hanging="360"/>
+      </w:pPr>
+      <w:rPr>
+        <w:rFonts w:ascii="Courier New" w:hAnsi="Courier New" w:cs="Courier New" w:hint="default"/>
+      </w:rPr>
+    </w:lvl>
+    <w:lvl w:ilvl="8" w:tplc="280A0005" w:tentative="1">
+      <w:start w:val="1"/>
+      <w:numFmt w:val="bullet"/>
+      <w:lvlText w:val=""/>
+      <w:lvlJc w:val="left"/>
+      <w:pPr>
+        <w:ind w:left="7188" w:hanging="360"/>
+      </w:pPr>
+      <w:rPr>
+        <w:rFonts w:ascii="Wingdings" w:hAnsi="Wingdings" w:hint="default"/>
+      </w:rPr>
+    </w:lvl>
+  </w:abstractNum>
+  <w:abstractNum w:abstractNumId="7" w15:restartNumberingAfterBreak="0">
+    <w:nsid w:val="6CE67F17"/>
+    <w:multiLevelType w:val="hybridMultilevel"/>
+    <w:tmpl w:val="310A965E"/>
+    <w:lvl w:ilvl="0" w:tplc="280A000B">
+      <w:start w:val="1"/>
+      <w:numFmt w:val="bullet"/>
+      <w:lvlText w:val=""/>
+      <w:lvlJc w:val="left"/>
+      <w:pPr>
         <w:ind w:left="1440" w:hanging="360"/>
       </w:pPr>
       <w:rPr>
+        <w:rFonts w:ascii="Wingdings" w:hAnsi="Wingdings" w:hint="default"/>
+      </w:rPr>
+    </w:lvl>
+    <w:lvl w:ilvl="1" w:tplc="280A0003" w:tentative="1">
+      <w:start w:val="1"/>
+      <w:numFmt w:val="bullet"/>
+      <w:lvlText w:val="o"/>
+      <w:lvlJc w:val="left"/>
+      <w:pPr>
+        <w:ind w:left="2160" w:hanging="360"/>
+      </w:pPr>
+      <w:rPr>
         <w:rFonts w:ascii="Courier New" w:hAnsi="Courier New" w:cs="Courier New" w:hint="default"/>
       </w:rPr>
     </w:lvl>
@@ -621,7 +1480,7 @@
       <w:lvlText w:val=""/>
       <w:lvlJc w:val="left"/>
       <w:pPr>
-        <w:ind w:left="2160" w:hanging="360"/>
+        <w:ind w:left="2880" w:hanging="360"/>
       </w:pPr>
       <w:rPr>
         <w:rFonts w:ascii="Wingdings" w:hAnsi="Wingdings" w:hint="default"/>
@@ -633,7 +1492,7 @@
       <w:lvlText w:val=""/>
       <w:lvlJc w:val="left"/>
       <w:pPr>
-        <w:ind w:left="2880" w:hanging="360"/>
+        <w:ind w:left="3600" w:hanging="360"/>
       </w:pPr>
       <w:rPr>
         <w:rFonts w:ascii="Symbol" w:hAnsi="Symbol" w:hint="default"/>
@@ -645,7 +1504,7 @@
       <w:lvlText w:val="o"/>
       <w:lvlJc w:val="left"/>
       <w:pPr>
-        <w:ind w:left="3600" w:hanging="360"/>
+        <w:ind w:left="4320" w:hanging="360"/>
       </w:pPr>
       <w:rPr>
         <w:rFonts w:ascii="Courier New" w:hAnsi="Courier New" w:cs="Courier New" w:hint="default"/>
@@ -657,7 +1516,7 @@
       <w:lvlText w:val=""/>
       <w:lvlJc w:val="left"/>
       <w:pPr>
-        <w:ind w:left="4320" w:hanging="360"/>
+        <w:ind w:left="5040" w:hanging="360"/>
       </w:pPr>
       <w:rPr>
         <w:rFonts w:ascii="Wingdings" w:hAnsi="Wingdings" w:hint="default"/>
@@ -669,7 +1528,7 @@
       <w:lvlText w:val=""/>
       <w:lvlJc w:val="left"/>
       <w:pPr>
-        <w:ind w:left="5040" w:hanging="360"/>
+        <w:ind w:left="5760" w:hanging="360"/>
       </w:pPr>
       <w:rPr>
         <w:rFonts w:ascii="Symbol" w:hAnsi="Symbol" w:hint="default"/>
@@ -681,7 +1540,7 @@
       <w:lvlText w:val="o"/>
       <w:lvlJc w:val="left"/>
       <w:pPr>
-        <w:ind w:left="5760" w:hanging="360"/>
+        <w:ind w:left="6480" w:hanging="360"/>
       </w:pPr>
       <w:rPr>
         <w:rFonts w:ascii="Courier New" w:hAnsi="Courier New" w:cs="Courier New" w:hint="default"/>
@@ -693,7 +1552,7 @@
       <w:lvlText w:val=""/>
       <w:lvlJc w:val="left"/>
       <w:pPr>
-        <w:ind w:left="6480" w:hanging="360"/>
+        <w:ind w:left="7200" w:hanging="360"/>
       </w:pPr>
       <w:rPr>
         <w:rFonts w:ascii="Wingdings" w:hAnsi="Wingdings" w:hint="default"/>
@@ -704,7 +1563,25 @@
     <w:abstractNumId w:val="0"/>
   </w:num>
   <w:num w:numId="2" w16cid:durableId="1981224084">
+    <w:abstractNumId w:val="2"/>
+  </w:num>
+  <w:num w:numId="3" w16cid:durableId="508829928">
+    <w:abstractNumId w:val="3"/>
+  </w:num>
+  <w:num w:numId="4" w16cid:durableId="1426732279">
+    <w:abstractNumId w:val="4"/>
+  </w:num>
+  <w:num w:numId="5" w16cid:durableId="148207440">
     <w:abstractNumId w:val="1"/>
+  </w:num>
+  <w:num w:numId="6" w16cid:durableId="1317689659">
+    <w:abstractNumId w:val="7"/>
+  </w:num>
+  <w:num w:numId="7" w16cid:durableId="54596683">
+    <w:abstractNumId w:val="5"/>
+  </w:num>
+  <w:num w:numId="8" w16cid:durableId="902370777">
+    <w:abstractNumId w:val="6"/>
   </w:num>
 </w:numbering>
 </file>
@@ -1113,7 +1990,6 @@
   <w:style w:type="character" w:default="1" w:styleId="Fuentedeprrafopredeter">
     <w:name w:val="Default Paragraph Font"/>
     <w:uiPriority w:val="1"/>
-    <w:semiHidden/>
     <w:unhideWhenUsed/>
   </w:style>
   <w:style w:type="table" w:default="1" w:styleId="Tablanormal">
@@ -1147,6 +2023,41 @@
       <w:ind w:left="720"/>
       <w:contextualSpacing/>
     </w:pPr>
+  </w:style>
+  <w:style w:type="character" w:styleId="Hipervnculo">
+    <w:name w:val="Hyperlink"/>
+    <w:basedOn w:val="Fuentedeprrafopredeter"/>
+    <w:uiPriority w:val="99"/>
+    <w:unhideWhenUsed/>
+    <w:rsid w:val="008563FF"/>
+    <w:rPr>
+      <w:color w:val="0563C1" w:themeColor="hyperlink"/>
+      <w:u w:val="single"/>
+    </w:rPr>
+  </w:style>
+  <w:style w:type="character" w:styleId="Mencinsinresolver">
+    <w:name w:val="Unresolved Mention"/>
+    <w:basedOn w:val="Fuentedeprrafopredeter"/>
+    <w:uiPriority w:val="99"/>
+    <w:semiHidden/>
+    <w:unhideWhenUsed/>
+    <w:rsid w:val="008563FF"/>
+    <w:rPr>
+      <w:color w:val="605E5C"/>
+      <w:shd w:val="clear" w:color="auto" w:fill="E1DFDD"/>
+    </w:rPr>
+  </w:style>
+  <w:style w:type="character" w:styleId="Hipervnculovisitado">
+    <w:name w:val="FollowedHyperlink"/>
+    <w:basedOn w:val="Fuentedeprrafopredeter"/>
+    <w:uiPriority w:val="99"/>
+    <w:semiHidden/>
+    <w:unhideWhenUsed/>
+    <w:rsid w:val="00D172E0"/>
+    <w:rPr>
+      <w:color w:val="954F72" w:themeColor="followedHyperlink"/>
+      <w:u w:val="single"/>
+    </w:rPr>
   </w:style>
 </w:styles>
 </file>

</xml_diff>